<commit_message>
Replace Weekly Progress Report 2 Group (M3).docx
</commit_message>
<xml_diff>
--- a/FileSpace/Weekly Progress Report 2 Group (M3).docx
+++ b/FileSpace/Weekly Progress Report 2 Group (M3).docx
@@ -99,8 +99,6 @@
       <w:r>
         <w:t>Carried out testing of the initial Design</w:t>
       </w:r>
-      <w:bookmarkStart w:id="0" w:name="_GoBack"/>
-      <w:bookmarkEnd w:id="0"/>
     </w:p>
     <w:p>
       <w:r>
@@ -144,6 +142,33 @@
     </w:p>
     <w:p>
       <w:r>
+        <w:t xml:space="preserve">What problems group </w:t>
+      </w:r>
+      <w:proofErr w:type="gramStart"/>
+      <w:r>
+        <w:t>A</w:t>
+      </w:r>
+      <w:proofErr w:type="gramEnd"/>
+      <w:r>
+        <w:t xml:space="preserve"> encountered?</w:t>
+      </w:r>
+      <w:bookmarkStart w:id="0" w:name="_GoBack"/>
+      <w:bookmarkEnd w:id="0"/>
+    </w:p>
+    <w:p>
+      <w:pPr>
+        <w:pStyle w:val="ListParagraph"/>
+        <w:numPr>
+          <w:ilvl w:val="0"/>
+          <w:numId w:val="5"/>
+        </w:numPr>
+      </w:pPr>
+      <w:r>
+        <w:t>Infinite loop occurring using recursion while catching user input mismatch exception</w:t>
+      </w:r>
+    </w:p>
+    <w:p>
+      <w:r>
         <w:t>What did group B do?</w:t>
       </w:r>
     </w:p>
@@ -239,6 +264,29 @@
       </w:pPr>
       <w:r>
         <w:t>Testing</w:t>
+      </w:r>
+    </w:p>
+    <w:p>
+      <w:r>
+        <w:t xml:space="preserve">What problems group </w:t>
+      </w:r>
+      <w:r>
+        <w:t>B</w:t>
+      </w:r>
+      <w:r>
+        <w:t xml:space="preserve"> encountered?</w:t>
+      </w:r>
+    </w:p>
+    <w:p>
+      <w:pPr>
+        <w:pStyle w:val="ListParagraph"/>
+        <w:numPr>
+          <w:ilvl w:val="0"/>
+          <w:numId w:val="6"/>
+        </w:numPr>
+      </w:pPr>
+      <w:r>
+        <w:t>Receiving errors when terminating threads</w:t>
       </w:r>
     </w:p>
     <w:p/>
@@ -256,6 +304,119 @@
 <file path=word/numbering.xml><?xml version="1.0" encoding="utf-8"?>
 <w:numbering xmlns:wpc="http://schemas.microsoft.com/office/word/2010/wordprocessingCanvas" xmlns:cx="http://schemas.microsoft.com/office/drawing/2014/chartex" xmlns:cx1="http://schemas.microsoft.com/office/drawing/2015/9/8/chartex" xmlns:mc="http://schemas.openxmlformats.org/markup-compatibility/2006" xmlns:o="urn:schemas-microsoft-com:office:office" xmlns:r="http://schemas.openxmlformats.org/officeDocument/2006/relationships" xmlns:m="http://schemas.openxmlformats.org/officeDocument/2006/math" xmlns:v="urn:schemas-microsoft-com:vml" xmlns:wp14="http://schemas.microsoft.com/office/word/2010/wordprocessingDrawing" xmlns:wp="http://schemas.openxmlformats.org/drawingml/2006/wordprocessingDrawing" xmlns:w10="urn:schemas-microsoft-com:office:word" xmlns:w="http://schemas.openxmlformats.org/wordprocessingml/2006/main" xmlns:w14="http://schemas.microsoft.com/office/word/2010/wordml" xmlns:w15="http://schemas.microsoft.com/office/word/2012/wordml" xmlns:w16se="http://schemas.microsoft.com/office/word/2015/wordml/symex" xmlns:wpg="http://schemas.microsoft.com/office/word/2010/wordprocessingGroup" xmlns:wpi="http://schemas.microsoft.com/office/word/2010/wordprocessingInk" xmlns:wne="http://schemas.microsoft.com/office/word/2006/wordml" xmlns:wps="http://schemas.microsoft.com/office/word/2010/wordprocessingShape" mc:Ignorable="w14 w15 w16se wp14">
   <w:abstractNum w:abstractNumId="0" w15:restartNumberingAfterBreak="0">
+    <w:nsid w:val="1B402180"/>
+    <w:multiLevelType w:val="hybridMultilevel"/>
+    <w:tmpl w:val="E6A6151A"/>
+    <w:lvl w:ilvl="0" w:tplc="08090001">
+      <w:start w:val="1"/>
+      <w:numFmt w:val="bullet"/>
+      <w:lvlText w:val=""/>
+      <w:lvlJc w:val="left"/>
+      <w:pPr>
+        <w:ind w:left="720" w:hanging="360"/>
+      </w:pPr>
+      <w:rPr>
+        <w:rFonts w:ascii="Symbol" w:hAnsi="Symbol" w:hint="default"/>
+      </w:rPr>
+    </w:lvl>
+    <w:lvl w:ilvl="1" w:tplc="08090003" w:tentative="1">
+      <w:start w:val="1"/>
+      <w:numFmt w:val="bullet"/>
+      <w:lvlText w:val="o"/>
+      <w:lvlJc w:val="left"/>
+      <w:pPr>
+        <w:ind w:left="1440" w:hanging="360"/>
+      </w:pPr>
+      <w:rPr>
+        <w:rFonts w:ascii="Courier New" w:hAnsi="Courier New" w:cs="Courier New" w:hint="default"/>
+      </w:rPr>
+    </w:lvl>
+    <w:lvl w:ilvl="2" w:tplc="08090005" w:tentative="1">
+      <w:start w:val="1"/>
+      <w:numFmt w:val="bullet"/>
+      <w:lvlText w:val=""/>
+      <w:lvlJc w:val="left"/>
+      <w:pPr>
+        <w:ind w:left="2160" w:hanging="360"/>
+      </w:pPr>
+      <w:rPr>
+        <w:rFonts w:ascii="Wingdings" w:hAnsi="Wingdings" w:hint="default"/>
+      </w:rPr>
+    </w:lvl>
+    <w:lvl w:ilvl="3" w:tplc="08090001" w:tentative="1">
+      <w:start w:val="1"/>
+      <w:numFmt w:val="bullet"/>
+      <w:lvlText w:val=""/>
+      <w:lvlJc w:val="left"/>
+      <w:pPr>
+        <w:ind w:left="2880" w:hanging="360"/>
+      </w:pPr>
+      <w:rPr>
+        <w:rFonts w:ascii="Symbol" w:hAnsi="Symbol" w:hint="default"/>
+      </w:rPr>
+    </w:lvl>
+    <w:lvl w:ilvl="4" w:tplc="08090003" w:tentative="1">
+      <w:start w:val="1"/>
+      <w:numFmt w:val="bullet"/>
+      <w:lvlText w:val="o"/>
+      <w:lvlJc w:val="left"/>
+      <w:pPr>
+        <w:ind w:left="3600" w:hanging="360"/>
+      </w:pPr>
+      <w:rPr>
+        <w:rFonts w:ascii="Courier New" w:hAnsi="Courier New" w:cs="Courier New" w:hint="default"/>
+      </w:rPr>
+    </w:lvl>
+    <w:lvl w:ilvl="5" w:tplc="08090005" w:tentative="1">
+      <w:start w:val="1"/>
+      <w:numFmt w:val="bullet"/>
+      <w:lvlText w:val=""/>
+      <w:lvlJc w:val="left"/>
+      <w:pPr>
+        <w:ind w:left="4320" w:hanging="360"/>
+      </w:pPr>
+      <w:rPr>
+        <w:rFonts w:ascii="Wingdings" w:hAnsi="Wingdings" w:hint="default"/>
+      </w:rPr>
+    </w:lvl>
+    <w:lvl w:ilvl="6" w:tplc="08090001" w:tentative="1">
+      <w:start w:val="1"/>
+      <w:numFmt w:val="bullet"/>
+      <w:lvlText w:val=""/>
+      <w:lvlJc w:val="left"/>
+      <w:pPr>
+        <w:ind w:left="5040" w:hanging="360"/>
+      </w:pPr>
+      <w:rPr>
+        <w:rFonts w:ascii="Symbol" w:hAnsi="Symbol" w:hint="default"/>
+      </w:rPr>
+    </w:lvl>
+    <w:lvl w:ilvl="7" w:tplc="08090003" w:tentative="1">
+      <w:start w:val="1"/>
+      <w:numFmt w:val="bullet"/>
+      <w:lvlText w:val="o"/>
+      <w:lvlJc w:val="left"/>
+      <w:pPr>
+        <w:ind w:left="5760" w:hanging="360"/>
+      </w:pPr>
+      <w:rPr>
+        <w:rFonts w:ascii="Courier New" w:hAnsi="Courier New" w:cs="Courier New" w:hint="default"/>
+      </w:rPr>
+    </w:lvl>
+    <w:lvl w:ilvl="8" w:tplc="08090005" w:tentative="1">
+      <w:start w:val="1"/>
+      <w:numFmt w:val="bullet"/>
+      <w:lvlText w:val=""/>
+      <w:lvlJc w:val="left"/>
+      <w:pPr>
+        <w:ind w:left="6480" w:hanging="360"/>
+      </w:pPr>
+      <w:rPr>
+        <w:rFonts w:ascii="Wingdings" w:hAnsi="Wingdings" w:hint="default"/>
+      </w:rPr>
+    </w:lvl>
+  </w:abstractNum>
+  <w:abstractNum w:abstractNumId="1" w15:restartNumberingAfterBreak="0">
     <w:nsid w:val="255C6C1C"/>
     <w:multiLevelType w:val="hybridMultilevel"/>
     <w:tmpl w:val="62A006EE"/>
@@ -368,7 +529,7 @@
       </w:rPr>
     </w:lvl>
   </w:abstractNum>
-  <w:abstractNum w:abstractNumId="1" w15:restartNumberingAfterBreak="0">
+  <w:abstractNum w:abstractNumId="2" w15:restartNumberingAfterBreak="0">
     <w:nsid w:val="2D846AD9"/>
     <w:multiLevelType w:val="hybridMultilevel"/>
     <w:tmpl w:val="B67AD79A"/>
@@ -481,7 +642,7 @@
       </w:rPr>
     </w:lvl>
   </w:abstractNum>
-  <w:abstractNum w:abstractNumId="2" w15:restartNumberingAfterBreak="0">
+  <w:abstractNum w:abstractNumId="3" w15:restartNumberingAfterBreak="0">
     <w:nsid w:val="366200D4"/>
     <w:multiLevelType w:val="hybridMultilevel"/>
     <w:tmpl w:val="72A0019A"/>
@@ -594,7 +755,7 @@
       </w:rPr>
     </w:lvl>
   </w:abstractNum>
-  <w:abstractNum w:abstractNumId="3" w15:restartNumberingAfterBreak="0">
+  <w:abstractNum w:abstractNumId="4" w15:restartNumberingAfterBreak="0">
     <w:nsid w:val="37185A99"/>
     <w:multiLevelType w:val="hybridMultilevel"/>
     <w:tmpl w:val="EC40EAAE"/>
@@ -707,17 +868,136 @@
       </w:rPr>
     </w:lvl>
   </w:abstractNum>
+  <w:abstractNum w:abstractNumId="5" w15:restartNumberingAfterBreak="0">
+    <w:nsid w:val="4AAD0215"/>
+    <w:multiLevelType w:val="hybridMultilevel"/>
+    <w:tmpl w:val="2D905068"/>
+    <w:lvl w:ilvl="0" w:tplc="08090001">
+      <w:start w:val="1"/>
+      <w:numFmt w:val="bullet"/>
+      <w:lvlText w:val=""/>
+      <w:lvlJc w:val="left"/>
+      <w:pPr>
+        <w:ind w:left="720" w:hanging="360"/>
+      </w:pPr>
+      <w:rPr>
+        <w:rFonts w:ascii="Symbol" w:hAnsi="Symbol" w:hint="default"/>
+      </w:rPr>
+    </w:lvl>
+    <w:lvl w:ilvl="1" w:tplc="08090003" w:tentative="1">
+      <w:start w:val="1"/>
+      <w:numFmt w:val="bullet"/>
+      <w:lvlText w:val="o"/>
+      <w:lvlJc w:val="left"/>
+      <w:pPr>
+        <w:ind w:left="1440" w:hanging="360"/>
+      </w:pPr>
+      <w:rPr>
+        <w:rFonts w:ascii="Courier New" w:hAnsi="Courier New" w:cs="Courier New" w:hint="default"/>
+      </w:rPr>
+    </w:lvl>
+    <w:lvl w:ilvl="2" w:tplc="08090005" w:tentative="1">
+      <w:start w:val="1"/>
+      <w:numFmt w:val="bullet"/>
+      <w:lvlText w:val=""/>
+      <w:lvlJc w:val="left"/>
+      <w:pPr>
+        <w:ind w:left="2160" w:hanging="360"/>
+      </w:pPr>
+      <w:rPr>
+        <w:rFonts w:ascii="Wingdings" w:hAnsi="Wingdings" w:hint="default"/>
+      </w:rPr>
+    </w:lvl>
+    <w:lvl w:ilvl="3" w:tplc="08090001" w:tentative="1">
+      <w:start w:val="1"/>
+      <w:numFmt w:val="bullet"/>
+      <w:lvlText w:val=""/>
+      <w:lvlJc w:val="left"/>
+      <w:pPr>
+        <w:ind w:left="2880" w:hanging="360"/>
+      </w:pPr>
+      <w:rPr>
+        <w:rFonts w:ascii="Symbol" w:hAnsi="Symbol" w:hint="default"/>
+      </w:rPr>
+    </w:lvl>
+    <w:lvl w:ilvl="4" w:tplc="08090003" w:tentative="1">
+      <w:start w:val="1"/>
+      <w:numFmt w:val="bullet"/>
+      <w:lvlText w:val="o"/>
+      <w:lvlJc w:val="left"/>
+      <w:pPr>
+        <w:ind w:left="3600" w:hanging="360"/>
+      </w:pPr>
+      <w:rPr>
+        <w:rFonts w:ascii="Courier New" w:hAnsi="Courier New" w:cs="Courier New" w:hint="default"/>
+      </w:rPr>
+    </w:lvl>
+    <w:lvl w:ilvl="5" w:tplc="08090005" w:tentative="1">
+      <w:start w:val="1"/>
+      <w:numFmt w:val="bullet"/>
+      <w:lvlText w:val=""/>
+      <w:lvlJc w:val="left"/>
+      <w:pPr>
+        <w:ind w:left="4320" w:hanging="360"/>
+      </w:pPr>
+      <w:rPr>
+        <w:rFonts w:ascii="Wingdings" w:hAnsi="Wingdings" w:hint="default"/>
+      </w:rPr>
+    </w:lvl>
+    <w:lvl w:ilvl="6" w:tplc="08090001" w:tentative="1">
+      <w:start w:val="1"/>
+      <w:numFmt w:val="bullet"/>
+      <w:lvlText w:val=""/>
+      <w:lvlJc w:val="left"/>
+      <w:pPr>
+        <w:ind w:left="5040" w:hanging="360"/>
+      </w:pPr>
+      <w:rPr>
+        <w:rFonts w:ascii="Symbol" w:hAnsi="Symbol" w:hint="default"/>
+      </w:rPr>
+    </w:lvl>
+    <w:lvl w:ilvl="7" w:tplc="08090003" w:tentative="1">
+      <w:start w:val="1"/>
+      <w:numFmt w:val="bullet"/>
+      <w:lvlText w:val="o"/>
+      <w:lvlJc w:val="left"/>
+      <w:pPr>
+        <w:ind w:left="5760" w:hanging="360"/>
+      </w:pPr>
+      <w:rPr>
+        <w:rFonts w:ascii="Courier New" w:hAnsi="Courier New" w:cs="Courier New" w:hint="default"/>
+      </w:rPr>
+    </w:lvl>
+    <w:lvl w:ilvl="8" w:tplc="08090005" w:tentative="1">
+      <w:start w:val="1"/>
+      <w:numFmt w:val="bullet"/>
+      <w:lvlText w:val=""/>
+      <w:lvlJc w:val="left"/>
+      <w:pPr>
+        <w:ind w:left="6480" w:hanging="360"/>
+      </w:pPr>
+      <w:rPr>
+        <w:rFonts w:ascii="Wingdings" w:hAnsi="Wingdings" w:hint="default"/>
+      </w:rPr>
+    </w:lvl>
+  </w:abstractNum>
   <w:num w:numId="1">
-    <w:abstractNumId w:val="0"/>
+    <w:abstractNumId w:val="1"/>
   </w:num>
   <w:num w:numId="2">
+    <w:abstractNumId w:val="3"/>
+  </w:num>
+  <w:num w:numId="3">
     <w:abstractNumId w:val="2"/>
   </w:num>
-  <w:num w:numId="3">
-    <w:abstractNumId w:val="1"/>
+  <w:num w:numId="4">
+    <w:abstractNumId w:val="4"/>
   </w:num>
-  <w:num w:numId="4">
-    <w:abstractNumId w:val="3"/>
+  <w:num w:numId="5">
+    <w:abstractNumId w:val="5"/>
+  </w:num>
+  <w:num w:numId="6">
+    <w:abstractNumId w:val="0"/>
   </w:num>
 </w:numbering>
 </file>

</xml_diff>